<commit_message>
fix p.41 and  p.12
</commit_message>
<xml_diff>
--- a/frontend/web/template/template-history-metering.docx
+++ b/frontend/web/template/template-history-metering.docx
@@ -432,7 +432,6 @@
                 <w:rFonts w:ascii="Times New Roman" w:hAnsi="Times New Roman" w:cs="Times New Roman"/>
               </w:rPr>
             </w:pPr>
-            <w:bookmarkStart w:id="8" w:name="_GoBack"/>
             <w:r>
               <w:rPr>
                 <w:rFonts w:cs="Times New Roman"/>
@@ -908,7 +907,6 @@
               <w:t xml:space="preserve"> до оплати:                                                                 </w:t>
             </w:r>
           </w:p>
-          <w:bookmarkEnd w:id="8"/>
           <w:p>
             <w:pPr>
               <w:pStyle w:val="a8"/>
@@ -1021,16 +1019,25 @@
             </w:r>
             <w:r>
               <w:rPr>
+                <w:b/>
                 <w:color w:val="000000"/>
               </w:rPr>
               <w:t>м</w:t>
             </w:r>
             <w:r>
               <w:rPr>
-                <w:color w:val="000000"/>
-                <w:lang w:val="en-US"/>
-              </w:rPr>
-              <w:t>3, </w:t>
+                <w:b/>
+                <w:color w:val="000000"/>
+                <w:lang w:val="en-US"/>
+              </w:rPr>
+              <w:t>3</w:t>
+            </w:r>
+            <w:r>
+              <w:rPr>
+                <w:color w:val="000000"/>
+                <w:lang w:val="en-US"/>
+              </w:rPr>
+              <w:t>, </w:t>
             </w:r>
             <w:r>
               <w:rPr>
@@ -1057,18 +1064,29 @@
               </w:rPr>
               <w:t xml:space="preserve">   </w:t>
             </w:r>
-            <w:r>
-              <w:rPr>
+            <w:bookmarkStart w:id="8" w:name="_GoBack"/>
+            <w:r>
+              <w:rPr>
+                <w:b/>
                 <w:color w:val="000000"/>
               </w:rPr>
               <w:t>м</w:t>
             </w:r>
             <w:r>
               <w:rPr>
-                <w:color w:val="000000"/>
-                <w:lang w:val="en-US"/>
-              </w:rPr>
-              <w:t xml:space="preserve">3 </w:t>
+                <w:b/>
+                <w:color w:val="000000"/>
+                <w:lang w:val="en-US"/>
+              </w:rPr>
+              <w:t>3</w:t>
+            </w:r>
+            <w:bookmarkEnd w:id="8"/>
+            <w:r>
+              <w:rPr>
+                <w:color w:val="000000"/>
+                <w:lang w:val="en-US"/>
+              </w:rPr>
+              <w:t xml:space="preserve"> </w:t>
             </w:r>
           </w:p>
           <w:p>

</xml_diff>